<commit_message>
Calibrate tables formatting (#79)
</commit_message>
<xml_diff>
--- a/yii2/vendor/admapp/resources/ADEIA_ANATROFIS_TEKNOY_201806.docx
+++ b/yii2/vendor/admapp/resources/ADEIA_ANATROFIS_TEKNOY_201806.docx
@@ -2795,7 +2795,7 @@
     </w:p>
     <w:tbl>
       <w:tblPr>
-        <w:tblW w:w="14742" w:type="dxa"/>
+        <w:tblW w:w="15294" w:type="dxa"/>
         <w:jc w:val="center"/>
         <w:tblInd w:w="250" w:type="dxa"/>
         <w:tblBorders>
@@ -2810,14 +2810,14 @@
         <w:tblLook w:val="01E0"/>
       </w:tblPr>
       <w:tblGrid>
-        <w:gridCol w:w="2410"/>
+        <w:gridCol w:w="2263"/>
         <w:gridCol w:w="1701"/>
         <w:gridCol w:w="709"/>
-        <w:gridCol w:w="993"/>
-        <w:gridCol w:w="992"/>
-        <w:gridCol w:w="1843"/>
+        <w:gridCol w:w="1347"/>
+        <w:gridCol w:w="1311"/>
+        <w:gridCol w:w="2143"/>
         <w:gridCol w:w="2409"/>
-        <w:gridCol w:w="3685"/>
+        <w:gridCol w:w="3411"/>
       </w:tblGrid>
       <w:tr>
         <w:trPr>
@@ -2826,7 +2826,7 @@
         </w:trPr>
         <w:tc>
           <w:tcPr>
-            <w:tcW w:w="14742" w:type="dxa"/>
+            <w:tcW w:w="15294" w:type="dxa"/>
             <w:gridSpan w:val="8"/>
             <w:tcBorders>
               <w:bottom w:val="single" w:sz="4" w:space="0" w:color="auto"/>
@@ -2878,7 +2878,7 @@
         </w:trPr>
         <w:tc>
           <w:tcPr>
-            <w:tcW w:w="2410" w:type="dxa"/>
+            <w:tcW w:w="2263" w:type="dxa"/>
             <w:vMerge w:val="restart"/>
             <w:tcBorders>
               <w:top w:val="single" w:sz="4" w:space="0" w:color="auto"/>
@@ -2978,7 +2978,7 @@
         </w:tc>
         <w:tc>
           <w:tcPr>
-            <w:tcW w:w="1985" w:type="dxa"/>
+            <w:tcW w:w="2658" w:type="dxa"/>
             <w:gridSpan w:val="2"/>
             <w:tcBorders>
               <w:top w:val="single" w:sz="4" w:space="0" w:color="auto"/>
@@ -3011,7 +3011,7 @@
         </w:tc>
         <w:tc>
           <w:tcPr>
-            <w:tcW w:w="1843" w:type="dxa"/>
+            <w:tcW w:w="2143" w:type="dxa"/>
             <w:vMerge w:val="restart"/>
             <w:tcBorders>
               <w:top w:val="single" w:sz="4" w:space="0" w:color="auto"/>
@@ -3132,7 +3132,7 @@
         </w:tc>
         <w:tc>
           <w:tcPr>
-            <w:tcW w:w="3685" w:type="dxa"/>
+            <w:tcW w:w="3411" w:type="dxa"/>
             <w:vMerge w:val="restart"/>
             <w:tcBorders>
               <w:top w:val="single" w:sz="4" w:space="0" w:color="auto"/>
@@ -3200,7 +3200,7 @@
         </w:trPr>
         <w:tc>
           <w:tcPr>
-            <w:tcW w:w="2410" w:type="dxa"/>
+            <w:tcW w:w="2263" w:type="dxa"/>
             <w:vMerge/>
             <w:shd w:val="clear" w:color="auto" w:fill="CCCCCC"/>
             <w:vAlign w:val="center"/>
@@ -3266,7 +3266,7 @@
         </w:tc>
         <w:tc>
           <w:tcPr>
-            <w:tcW w:w="993" w:type="dxa"/>
+            <w:tcW w:w="1347" w:type="dxa"/>
             <w:tcBorders>
               <w:top w:val="single" w:sz="4" w:space="0" w:color="auto"/>
               <w:bottom w:val="single" w:sz="4" w:space="0" w:color="auto"/>
@@ -3296,7 +3296,7 @@
         </w:tc>
         <w:tc>
           <w:tcPr>
-            <w:tcW w:w="992" w:type="dxa"/>
+            <w:tcW w:w="1311" w:type="dxa"/>
             <w:tcBorders>
               <w:top w:val="single" w:sz="4" w:space="0" w:color="auto"/>
               <w:bottom w:val="single" w:sz="4" w:space="0" w:color="auto"/>
@@ -3326,7 +3326,7 @@
         </w:tc>
         <w:tc>
           <w:tcPr>
-            <w:tcW w:w="1843" w:type="dxa"/>
+            <w:tcW w:w="2143" w:type="dxa"/>
             <w:vMerge/>
             <w:tcBorders>
               <w:top w:val="single" w:sz="4" w:space="0" w:color="auto"/>
@@ -3365,7 +3365,7 @@
         </w:tc>
         <w:tc>
           <w:tcPr>
-            <w:tcW w:w="3685" w:type="dxa"/>
+            <w:tcW w:w="3411" w:type="dxa"/>
             <w:vMerge/>
             <w:shd w:val="clear" w:color="auto" w:fill="CCCCCC"/>
             <w:vAlign w:val="center"/>
@@ -3390,7 +3390,7 @@
         </w:trPr>
         <w:tc>
           <w:tcPr>
-            <w:tcW w:w="2410" w:type="dxa"/>
+            <w:tcW w:w="2263" w:type="dxa"/>
             <w:vAlign w:val="center"/>
           </w:tcPr>
           <w:p>
@@ -3463,7 +3463,7 @@
         </w:tc>
         <w:tc>
           <w:tcPr>
-            <w:tcW w:w="993" w:type="dxa"/>
+            <w:tcW w:w="1347" w:type="dxa"/>
             <w:tcBorders>
               <w:top w:val="single" w:sz="4" w:space="0" w:color="auto"/>
             </w:tcBorders>
@@ -3490,7 +3490,7 @@
         </w:tc>
         <w:tc>
           <w:tcPr>
-            <w:tcW w:w="992" w:type="dxa"/>
+            <w:tcW w:w="1311" w:type="dxa"/>
             <w:tcBorders>
               <w:top w:val="single" w:sz="4" w:space="0" w:color="auto"/>
             </w:tcBorders>
@@ -3517,7 +3517,7 @@
         </w:tc>
         <w:tc>
           <w:tcPr>
-            <w:tcW w:w="1843" w:type="dxa"/>
+            <w:tcW w:w="2143" w:type="dxa"/>
             <w:vAlign w:val="center"/>
           </w:tcPr>
           <w:p>
@@ -3580,7 +3580,7 @@
         </w:tc>
         <w:tc>
           <w:tcPr>
-            <w:tcW w:w="3685" w:type="dxa"/>
+            <w:tcW w:w="3411" w:type="dxa"/>
             <w:vAlign w:val="center"/>
           </w:tcPr>
           <w:p>
@@ -3589,13 +3589,13 @@
               <w:spacing w:line="160" w:lineRule="exact"/>
               <w:rPr>
                 <w:rFonts w:ascii="Calibri" w:hAnsi="Calibri"/>
-                <w:sz w:val="20"/>
-              </w:rPr>
-            </w:pPr>
-            <w:r>
-              <w:rPr>
-                <w:rFonts w:ascii="Calibri" w:hAnsi="Calibri"/>
-                <w:sz w:val="20"/>
+                <w:sz w:val="18"/>
+              </w:rPr>
+            </w:pPr>
+            <w:r>
+              <w:rPr>
+                <w:rFonts w:ascii="Calibri" w:hAnsi="Calibri"/>
+                <w:sz w:val="18"/>
                 <w:lang w:val="en-US"/>
               </w:rPr>
               <w:t>${</w:t>
@@ -3603,14 +3603,14 @@
             <w:r>
               <w:rPr>
                 <w:rFonts w:ascii="Calibri" w:hAnsi="Calibri"/>
-                <w:sz w:val="20"/>
+                <w:sz w:val="18"/>
               </w:rPr>
               <w:t>SERVICE</w:t>
             </w:r>
             <w:r>
               <w:rPr>
                 <w:rFonts w:ascii="Calibri" w:hAnsi="Calibri"/>
-                <w:sz w:val="20"/>
+                <w:sz w:val="18"/>
                 <w:lang w:val="en-US"/>
               </w:rPr>
               <w:t>_SERVE}</w:t>
@@ -3618,7 +3618,7 @@
             <w:r>
               <w:rPr>
                 <w:rFonts w:ascii="Calibri" w:hAnsi="Calibri"/>
-                <w:sz w:val="20"/>
+                <w:sz w:val="18"/>
               </w:rPr>
               <w:t xml:space="preserve"> / ${POSITION}</w:t>
             </w:r>
@@ -3628,7 +3628,7 @@
     </w:tbl>
     <w:p>
       <w:pPr>
-        <w:ind w:left="7920" w:firstLine="720"/>
+        <w:ind w:left="9923" w:right="1276"/>
         <w:jc w:val="center"/>
         <w:rPr>
           <w:rFonts w:ascii="Calibri" w:hAnsi="Calibri" w:cs="Arial"/>
@@ -3817,16 +3817,14 @@
         </w:rPr>
         <w:t xml:space="preserve"> </w:t>
       </w:r>
-      <w:proofErr w:type="spellStart"/>
       <w:r>
         <w:rPr>
           <w:rFonts w:ascii="Calibri" w:hAnsi="Calibri" w:cs="Arial"/>
           <w:sz w:val="20"/>
           <w:szCs w:val="20"/>
         </w:rPr>
-        <w:t>υπαλλήλο</w:t>
-      </w:r>
-      <w:proofErr w:type="spellEnd"/>
+        <w:t>υπάλληλο</w:t>
+      </w:r>
     </w:p>
     <w:p>
       <w:pPr>
@@ -3873,7 +3871,7 @@
     </w:p>
     <w:p>
       <w:pPr>
-        <w:ind w:left="7920" w:firstLine="720"/>
+        <w:ind w:left="9923" w:right="1276"/>
         <w:jc w:val="center"/>
         <w:rPr>
           <w:rFonts w:ascii="Calibri" w:hAnsi="Calibri" w:cs="Arial"/>

</xml_diff>